<commit_message>
Bug tagovi #131, Uputstvo #149
 - Sredjen bug na tagovima - nije radio include tabela koje su u vezi sa objavama
 - Zapoceto uputstvo za aplikaciju
</commit_message>
<xml_diff>
--- a/docs/Vodič kroz aplikaciju.docx
+++ b/docs/Vodič kroz aplikaciju.docx
@@ -4107,161 +4107,678 @@
       </w:r>
       <w:proofErr w:type="spellEnd"/>
       <w:r>
+        <w:t xml:space="preserve">, </w:t>
+      </w:r>
+      <w:proofErr w:type="spellStart"/>
+      <w:r>
+        <w:t>b</w:t>
+      </w:r>
+      <w:r>
+        <w:t>ićete</w:t>
+      </w:r>
+      <w:proofErr w:type="spellEnd"/>
+      <w:r>
+        <w:t xml:space="preserve"> </w:t>
+      </w:r>
+      <w:proofErr w:type="spellStart"/>
+      <w:r>
+        <w:t>prebačeni</w:t>
+      </w:r>
+      <w:proofErr w:type="spellEnd"/>
+      <w:r>
+        <w:t xml:space="preserve"> </w:t>
+      </w:r>
+      <w:proofErr w:type="spellStart"/>
+      <w:r>
+        <w:t>na</w:t>
+      </w:r>
+      <w:proofErr w:type="spellEnd"/>
+      <w:r>
+        <w:t xml:space="preserve"> </w:t>
+      </w:r>
+      <w:proofErr w:type="spellStart"/>
+      <w:r>
+        <w:t>stranicu</w:t>
+      </w:r>
+      <w:proofErr w:type="spellEnd"/>
+      <w:r>
+        <w:t xml:space="preserve"> za </w:t>
+      </w:r>
+      <w:proofErr w:type="spellStart"/>
+      <w:r>
+        <w:t>prijavljivanje</w:t>
+      </w:r>
+      <w:proofErr w:type="spellEnd"/>
+      <w:r>
+        <w:t xml:space="preserve"> </w:t>
+      </w:r>
+      <w:proofErr w:type="spellStart"/>
+      <w:r>
+        <w:t>gde</w:t>
+      </w:r>
+      <w:proofErr w:type="spellEnd"/>
+      <w:r>
+        <w:t xml:space="preserve"> </w:t>
+      </w:r>
+      <w:proofErr w:type="spellStart"/>
+      <w:r>
+        <w:t>unosite</w:t>
+      </w:r>
+      <w:proofErr w:type="spellEnd"/>
+      <w:r>
+        <w:t xml:space="preserve"> </w:t>
+      </w:r>
+      <w:proofErr w:type="spellStart"/>
+      <w:r>
+        <w:t>svoje</w:t>
+      </w:r>
+      <w:proofErr w:type="spellEnd"/>
+      <w:r>
+        <w:t xml:space="preserve"> </w:t>
+      </w:r>
+      <w:proofErr w:type="spellStart"/>
+      <w:r>
+        <w:t>podatke</w:t>
+      </w:r>
+      <w:proofErr w:type="spellEnd"/>
+      <w:r>
+        <w:t xml:space="preserve"> </w:t>
+      </w:r>
+      <w:proofErr w:type="spellStart"/>
+      <w:r>
+        <w:t>sa</w:t>
+      </w:r>
+      <w:proofErr w:type="spellEnd"/>
+      <w:r>
+        <w:t xml:space="preserve"> </w:t>
+      </w:r>
+      <w:proofErr w:type="spellStart"/>
+      <w:r>
+        <w:t>kojima</w:t>
+      </w:r>
+      <w:proofErr w:type="spellEnd"/>
+      <w:r>
+        <w:t xml:space="preserve"> </w:t>
+      </w:r>
+      <w:proofErr w:type="spellStart"/>
+      <w:r>
+        <w:t>ste</w:t>
+      </w:r>
+      <w:proofErr w:type="spellEnd"/>
+      <w:r>
+        <w:t xml:space="preserve"> se </w:t>
+      </w:r>
+      <w:proofErr w:type="spellStart"/>
+      <w:r>
+        <w:t>prethodno</w:t>
+      </w:r>
+      <w:proofErr w:type="spellEnd"/>
+      <w:r>
+        <w:t xml:space="preserve"> </w:t>
+      </w:r>
+      <w:proofErr w:type="spellStart"/>
+      <w:r>
+        <w:t>registrovali</w:t>
+      </w:r>
+      <w:proofErr w:type="spellEnd"/>
+      <w:r>
+        <w:t xml:space="preserve"> – email </w:t>
+      </w:r>
+      <w:proofErr w:type="spellStart"/>
+      <w:r>
+        <w:t>ili</w:t>
+      </w:r>
+      <w:proofErr w:type="spellEnd"/>
+      <w:r>
+        <w:t xml:space="preserve"> </w:t>
+      </w:r>
+      <w:proofErr w:type="spellStart"/>
+      <w:r>
+        <w:t>korisničko</w:t>
+      </w:r>
+      <w:proofErr w:type="spellEnd"/>
+      <w:r>
+        <w:t xml:space="preserve"> </w:t>
+      </w:r>
+      <w:proofErr w:type="spellStart"/>
+      <w:r>
+        <w:t>ime</w:t>
+      </w:r>
+      <w:proofErr w:type="spellEnd"/>
+      <w:r>
+        <w:t xml:space="preserve"> </w:t>
+      </w:r>
+      <w:proofErr w:type="spellStart"/>
+      <w:r>
+        <w:t>i</w:t>
+      </w:r>
+      <w:proofErr w:type="spellEnd"/>
+      <w:r>
+        <w:t xml:space="preserve"> </w:t>
+      </w:r>
+      <w:proofErr w:type="spellStart"/>
+      <w:r>
+        <w:t>validna</w:t>
+      </w:r>
+      <w:proofErr w:type="spellEnd"/>
+      <w:r>
+        <w:t xml:space="preserve"> </w:t>
+      </w:r>
+      <w:proofErr w:type="spellStart"/>
+      <w:r>
+        <w:t>lozinka</w:t>
+      </w:r>
+      <w:proofErr w:type="spellEnd"/>
+      <w:r>
+        <w:t>.</w:t>
+      </w:r>
+      <w:r>
+        <w:t xml:space="preserve"> </w:t>
+      </w:r>
+    </w:p>
+    <w:p/>
+    <w:p>
+      <w:pPr>
+        <w:pStyle w:val="Heading1"/>
+        <w:numPr>
+          <w:ilvl w:val="0"/>
+          <w:numId w:val="1"/>
+        </w:numPr>
+      </w:pPr>
+      <w:proofErr w:type="spellStart"/>
+      <w:r>
+        <w:t>Pregled</w:t>
+      </w:r>
+      <w:proofErr w:type="spellEnd"/>
+      <w:r>
+        <w:t xml:space="preserve"> </w:t>
+      </w:r>
+      <w:proofErr w:type="spellStart"/>
+      <w:r>
+        <w:t>objava</w:t>
+      </w:r>
+      <w:proofErr w:type="spellEnd"/>
+    </w:p>
+    <w:p/>
+    <w:p>
+      <w:pPr>
+        <w:ind w:firstLine="360"/>
+      </w:pPr>
+      <w:proofErr w:type="spellStart"/>
+      <w:r>
+        <w:t>Sada</w:t>
+      </w:r>
+      <w:proofErr w:type="spellEnd"/>
+      <w:r>
+        <w:t xml:space="preserve"> </w:t>
+      </w:r>
+      <w:proofErr w:type="spellStart"/>
+      <w:r>
+        <w:t>kada</w:t>
+      </w:r>
+      <w:proofErr w:type="spellEnd"/>
+      <w:r>
+        <w:t xml:space="preserve"> </w:t>
+      </w:r>
+      <w:proofErr w:type="spellStart"/>
+      <w:r>
+        <w:t>ste</w:t>
+      </w:r>
+      <w:proofErr w:type="spellEnd"/>
+      <w:r>
+        <w:t xml:space="preserve"> se </w:t>
+      </w:r>
+      <w:proofErr w:type="spellStart"/>
+      <w:r>
+        <w:t>prijavili</w:t>
+      </w:r>
+      <w:proofErr w:type="spellEnd"/>
+      <w:r>
+        <w:t xml:space="preserve">, </w:t>
+      </w:r>
+      <w:proofErr w:type="spellStart"/>
+      <w:r>
+        <w:t>otvoriće</w:t>
+      </w:r>
+      <w:proofErr w:type="spellEnd"/>
+      <w:r>
+        <w:t xml:space="preserve"> </w:t>
+      </w:r>
+      <w:proofErr w:type="spellStart"/>
+      <w:r>
+        <w:t>Vam</w:t>
+      </w:r>
+      <w:proofErr w:type="spellEnd"/>
+      <w:r>
+        <w:t xml:space="preserve"> se </w:t>
+      </w:r>
+      <w:proofErr w:type="spellStart"/>
+      <w:r>
+        <w:t>stranica</w:t>
+      </w:r>
+      <w:proofErr w:type="spellEnd"/>
+      <w:r>
+        <w:t xml:space="preserve"> </w:t>
+      </w:r>
+      <w:proofErr w:type="spellStart"/>
+      <w:r>
+        <w:t>koja</w:t>
+      </w:r>
+      <w:proofErr w:type="spellEnd"/>
+      <w:r>
+        <w:t xml:space="preserve"> </w:t>
+      </w:r>
+      <w:proofErr w:type="spellStart"/>
+      <w:r>
+        <w:t>prikazuje</w:t>
+      </w:r>
+      <w:proofErr w:type="spellEnd"/>
+      <w:r>
+        <w:t xml:space="preserve"> </w:t>
+      </w:r>
+      <w:proofErr w:type="spellStart"/>
+      <w:r>
+        <w:t>postove</w:t>
+      </w:r>
+      <w:proofErr w:type="spellEnd"/>
+      <w:r>
         <w:t xml:space="preserve">. </w:t>
       </w:r>
       <w:proofErr w:type="spellStart"/>
       <w:r>
-        <w:t>Bićete</w:t>
-      </w:r>
-      <w:proofErr w:type="spellEnd"/>
-      <w:r>
-        <w:t xml:space="preserve"> </w:t>
-      </w:r>
-      <w:proofErr w:type="spellStart"/>
-      <w:r>
-        <w:t>prebačeni</w:t>
-      </w:r>
-      <w:proofErr w:type="spellEnd"/>
-      <w:r>
-        <w:t xml:space="preserve"> </w:t>
-      </w:r>
-      <w:proofErr w:type="spellStart"/>
-      <w:r>
-        <w:t>na</w:t>
-      </w:r>
-      <w:proofErr w:type="spellEnd"/>
-      <w:r>
-        <w:t xml:space="preserve"> </w:t>
-      </w:r>
-      <w:proofErr w:type="spellStart"/>
-      <w:r>
-        <w:t>stranu</w:t>
-      </w:r>
-      <w:proofErr w:type="spellEnd"/>
-      <w:r>
-        <w:t xml:space="preserve"> za </w:t>
-      </w:r>
-      <w:proofErr w:type="spellStart"/>
-      <w:r>
-        <w:t>prijavljivanje</w:t>
-      </w:r>
-      <w:proofErr w:type="spellEnd"/>
-      <w:r>
-        <w:t xml:space="preserve"> </w:t>
-      </w:r>
-      <w:proofErr w:type="spellStart"/>
-      <w:r>
-        <w:t>gde</w:t>
-      </w:r>
-      <w:proofErr w:type="spellEnd"/>
-      <w:r>
-        <w:t xml:space="preserve"> </w:t>
-      </w:r>
-      <w:proofErr w:type="spellStart"/>
-      <w:r>
-        <w:t>unosite</w:t>
-      </w:r>
-      <w:proofErr w:type="spellEnd"/>
-      <w:r>
-        <w:t xml:space="preserve"> </w:t>
-      </w:r>
-      <w:proofErr w:type="spellStart"/>
-      <w:r>
-        <w:t>svoje</w:t>
-      </w:r>
-      <w:proofErr w:type="spellEnd"/>
-      <w:r>
-        <w:t xml:space="preserve"> </w:t>
-      </w:r>
-      <w:proofErr w:type="spellStart"/>
-      <w:r>
-        <w:t>podatke</w:t>
-      </w:r>
-      <w:proofErr w:type="spellEnd"/>
-      <w:r>
-        <w:t xml:space="preserve"> </w:t>
-      </w:r>
-      <w:proofErr w:type="spellStart"/>
-      <w:r>
-        <w:t>sa</w:t>
-      </w:r>
-      <w:proofErr w:type="spellEnd"/>
-      <w:r>
-        <w:t xml:space="preserve"> </w:t>
-      </w:r>
-      <w:proofErr w:type="spellStart"/>
-      <w:r>
-        <w:t>kojima</w:t>
-      </w:r>
-      <w:proofErr w:type="spellEnd"/>
-      <w:r>
-        <w:t xml:space="preserve"> </w:t>
-      </w:r>
-      <w:proofErr w:type="spellStart"/>
-      <w:r>
-        <w:t>ste</w:t>
-      </w:r>
-      <w:proofErr w:type="spellEnd"/>
-      <w:r>
-        <w:t xml:space="preserve"> se </w:t>
-      </w:r>
-      <w:proofErr w:type="spellStart"/>
-      <w:r>
-        <w:t>registrovali</w:t>
-      </w:r>
-      <w:proofErr w:type="spellEnd"/>
-      <w:r>
-        <w:t xml:space="preserve"> – email </w:t>
-      </w:r>
-      <w:proofErr w:type="spellStart"/>
-      <w:r>
-        <w:t>ili</w:t>
-      </w:r>
-      <w:proofErr w:type="spellEnd"/>
-      <w:r>
-        <w:t xml:space="preserve"> </w:t>
-      </w:r>
-      <w:proofErr w:type="spellStart"/>
-      <w:r>
-        <w:t>korisničko</w:t>
-      </w:r>
-      <w:proofErr w:type="spellEnd"/>
-      <w:r>
-        <w:t xml:space="preserve"> </w:t>
-      </w:r>
-      <w:proofErr w:type="spellStart"/>
-      <w:r>
-        <w:t>ime</w:t>
-      </w:r>
-      <w:proofErr w:type="spellEnd"/>
-      <w:r>
-        <w:t xml:space="preserve"> </w:t>
-      </w:r>
-      <w:proofErr w:type="spellStart"/>
-      <w:r>
-        <w:t>i</w:t>
-      </w:r>
-      <w:proofErr w:type="spellEnd"/>
-      <w:r>
-        <w:t xml:space="preserve"> </w:t>
-      </w:r>
-      <w:proofErr w:type="spellStart"/>
-      <w:r>
-        <w:t>validna</w:t>
-      </w:r>
-      <w:proofErr w:type="spellEnd"/>
-      <w:r>
-        <w:t xml:space="preserve"> </w:t>
-      </w:r>
-      <w:proofErr w:type="spellStart"/>
-      <w:r>
-        <w:t>lozinka</w:t>
+        <w:t>Postove</w:t>
+      </w:r>
+      <w:proofErr w:type="spellEnd"/>
+      <w:r>
+        <w:t xml:space="preserve"> </w:t>
+      </w:r>
+      <w:proofErr w:type="spellStart"/>
+      <w:r>
+        <w:t>možete</w:t>
+      </w:r>
+      <w:proofErr w:type="spellEnd"/>
+      <w:r>
+        <w:t xml:space="preserve"> da </w:t>
+      </w:r>
+      <w:proofErr w:type="spellStart"/>
+      <w:r>
+        <w:t>sortirate</w:t>
+      </w:r>
+      <w:proofErr w:type="spellEnd"/>
+      <w:r>
+        <w:t xml:space="preserve"> po:</w:t>
+      </w:r>
+    </w:p>
+    <w:p>
+      <w:pPr>
+        <w:pStyle w:val="ListParagraph"/>
+        <w:numPr>
+          <w:ilvl w:val="0"/>
+          <w:numId w:val="2"/>
+        </w:numPr>
+      </w:pPr>
+      <w:r>
+        <w:rPr>
+          <w:b/>
+          <w:bCs/>
+          <w:i/>
+          <w:iCs/>
+        </w:rPr>
+        <w:t>Newest</w:t>
+      </w:r>
+      <w:r>
+        <w:t xml:space="preserve"> </w:t>
+      </w:r>
+      <w:proofErr w:type="spellStart"/>
+      <w:r>
+        <w:t>tj</w:t>
       </w:r>
       <w:proofErr w:type="spellEnd"/>
       <w:r>
         <w:t xml:space="preserve">. </w:t>
       </w:r>
+      <w:proofErr w:type="spellStart"/>
+      <w:r>
+        <w:t>datumu</w:t>
+      </w:r>
+      <w:proofErr w:type="spellEnd"/>
+      <w:r>
+        <w:t xml:space="preserve"> </w:t>
+      </w:r>
+      <w:proofErr w:type="spellStart"/>
+      <w:r>
+        <w:t>objavljivanja</w:t>
+      </w:r>
+      <w:proofErr w:type="spellEnd"/>
+      <w:r>
+        <w:t xml:space="preserve"> – </w:t>
+      </w:r>
+      <w:proofErr w:type="spellStart"/>
+      <w:r>
+        <w:t>prikazaće</w:t>
+      </w:r>
+      <w:proofErr w:type="spellEnd"/>
+      <w:r>
+        <w:t xml:space="preserve"> se od </w:t>
+      </w:r>
+      <w:proofErr w:type="spellStart"/>
+      <w:r>
+        <w:t>poslednje</w:t>
+      </w:r>
+      <w:proofErr w:type="spellEnd"/>
+      <w:r>
+        <w:t xml:space="preserve"> do </w:t>
+      </w:r>
+      <w:proofErr w:type="spellStart"/>
+      <w:r>
+        <w:t>prve</w:t>
+      </w:r>
+      <w:proofErr w:type="spellEnd"/>
+      <w:r>
+        <w:t xml:space="preserve"> </w:t>
+      </w:r>
+      <w:proofErr w:type="spellStart"/>
+      <w:r>
+        <w:t>dodate</w:t>
+      </w:r>
+      <w:proofErr w:type="spellEnd"/>
+      <w:r>
+        <w:t xml:space="preserve"> </w:t>
+      </w:r>
+      <w:proofErr w:type="spellStart"/>
+      <w:r>
+        <w:t>objave</w:t>
+      </w:r>
+      <w:proofErr w:type="spellEnd"/>
+      <w:r>
+        <w:t xml:space="preserve"> </w:t>
+      </w:r>
     </w:p>
+    <w:p>
+      <w:pPr>
+        <w:pStyle w:val="ListParagraph"/>
+        <w:numPr>
+          <w:ilvl w:val="0"/>
+          <w:numId w:val="2"/>
+        </w:numPr>
+      </w:pPr>
+      <w:r>
+        <w:rPr>
+          <w:b/>
+          <w:bCs/>
+          <w:i/>
+          <w:iCs/>
+        </w:rPr>
+        <w:t>Popular</w:t>
+      </w:r>
+      <w:r>
+        <w:t xml:space="preserve"> </w:t>
+      </w:r>
+      <w:proofErr w:type="spellStart"/>
+      <w:r>
+        <w:t>tj</w:t>
+      </w:r>
+      <w:proofErr w:type="spellEnd"/>
+      <w:r>
+        <w:t xml:space="preserve">. </w:t>
+      </w:r>
+      <w:proofErr w:type="spellStart"/>
+      <w:r>
+        <w:t>prosečnoj</w:t>
+      </w:r>
+      <w:proofErr w:type="spellEnd"/>
+      <w:r>
+        <w:t xml:space="preserve"> </w:t>
+      </w:r>
+      <w:proofErr w:type="spellStart"/>
+      <w:r>
+        <w:t>oceni</w:t>
+      </w:r>
+      <w:proofErr w:type="spellEnd"/>
+      <w:r>
+        <w:t xml:space="preserve"> – od </w:t>
+      </w:r>
+      <w:proofErr w:type="spellStart"/>
+      <w:r>
+        <w:t>najbolje</w:t>
+      </w:r>
+      <w:proofErr w:type="spellEnd"/>
+      <w:r>
+        <w:t xml:space="preserve"> do </w:t>
+      </w:r>
+      <w:proofErr w:type="spellStart"/>
+      <w:r>
+        <w:t>najgore</w:t>
+      </w:r>
+      <w:proofErr w:type="spellEnd"/>
+      <w:r>
+        <w:t xml:space="preserve"> </w:t>
+      </w:r>
+      <w:proofErr w:type="spellStart"/>
+      <w:r>
+        <w:t>rangirane</w:t>
+      </w:r>
+      <w:proofErr w:type="spellEnd"/>
+      <w:r>
+        <w:t xml:space="preserve"> </w:t>
+      </w:r>
+      <w:proofErr w:type="spellStart"/>
+      <w:r>
+        <w:t>objave</w:t>
+      </w:r>
+      <w:proofErr w:type="spellEnd"/>
+    </w:p>
+    <w:p>
+      <w:pPr>
+        <w:pStyle w:val="ListParagraph"/>
+        <w:numPr>
+          <w:ilvl w:val="0"/>
+          <w:numId w:val="2"/>
+        </w:numPr>
+      </w:pPr>
+      <w:r>
+        <w:rPr>
+          <w:b/>
+          <w:bCs/>
+          <w:i/>
+          <w:iCs/>
+        </w:rPr>
+        <w:t xml:space="preserve">Comment </w:t>
+      </w:r>
+      <w:proofErr w:type="spellStart"/>
+      <w:r>
+        <w:t>tj</w:t>
+      </w:r>
+      <w:proofErr w:type="spellEnd"/>
+      <w:r>
+        <w:t xml:space="preserve">. </w:t>
+      </w:r>
+      <w:proofErr w:type="spellStart"/>
+      <w:r>
+        <w:t>broju</w:t>
+      </w:r>
+      <w:proofErr w:type="spellEnd"/>
+      <w:r>
+        <w:t xml:space="preserve"> </w:t>
+      </w:r>
+      <w:proofErr w:type="spellStart"/>
+      <w:r>
+        <w:t>komentara</w:t>
+      </w:r>
+      <w:proofErr w:type="spellEnd"/>
+      <w:r>
+        <w:t xml:space="preserve"> – od </w:t>
+      </w:r>
+      <w:proofErr w:type="spellStart"/>
+      <w:r>
+        <w:t>objave</w:t>
+      </w:r>
+      <w:proofErr w:type="spellEnd"/>
+      <w:r>
+        <w:t xml:space="preserve"> </w:t>
+      </w:r>
+      <w:proofErr w:type="spellStart"/>
+      <w:r>
+        <w:t>koja</w:t>
+      </w:r>
+      <w:proofErr w:type="spellEnd"/>
+      <w:r>
+        <w:t xml:space="preserve"> je </w:t>
+      </w:r>
+      <w:proofErr w:type="spellStart"/>
+      <w:r>
+        <w:t>najviše</w:t>
+      </w:r>
+      <w:proofErr w:type="spellEnd"/>
+      <w:r>
+        <w:t xml:space="preserve"> do </w:t>
+      </w:r>
+      <w:proofErr w:type="spellStart"/>
+      <w:r>
+        <w:t>objave</w:t>
+      </w:r>
+      <w:proofErr w:type="spellEnd"/>
+      <w:r>
+        <w:t xml:space="preserve"> </w:t>
+      </w:r>
+      <w:proofErr w:type="spellStart"/>
+      <w:r>
+        <w:t>koja</w:t>
+      </w:r>
+      <w:proofErr w:type="spellEnd"/>
+      <w:r>
+        <w:t xml:space="preserve"> je </w:t>
+      </w:r>
+      <w:proofErr w:type="spellStart"/>
+      <w:r>
+        <w:t>najmanje</w:t>
+      </w:r>
+      <w:proofErr w:type="spellEnd"/>
+      <w:r>
+        <w:t xml:space="preserve"> </w:t>
+      </w:r>
+      <w:proofErr w:type="spellStart"/>
+      <w:r>
+        <w:t>komentarisana</w:t>
+      </w:r>
+      <w:proofErr w:type="spellEnd"/>
+      <w:r>
+        <w:t xml:space="preserve">. </w:t>
+      </w:r>
+    </w:p>
+    <w:p>
+      <w:pPr>
+        <w:ind w:firstLine="360"/>
+      </w:pPr>
+      <w:r>
+        <w:t xml:space="preserve">Za </w:t>
+      </w:r>
+      <w:proofErr w:type="spellStart"/>
+      <w:r>
+        <w:t>svaku</w:t>
+      </w:r>
+      <w:proofErr w:type="spellEnd"/>
+      <w:r>
+        <w:t xml:space="preserve"> </w:t>
+      </w:r>
+      <w:proofErr w:type="spellStart"/>
+      <w:r>
+        <w:t>objavu</w:t>
+      </w:r>
+      <w:proofErr w:type="spellEnd"/>
+      <w:r>
+        <w:t xml:space="preserve"> </w:t>
+      </w:r>
+      <w:proofErr w:type="spellStart"/>
+      <w:r>
+        <w:t>možete</w:t>
+      </w:r>
+      <w:proofErr w:type="spellEnd"/>
+      <w:r>
+        <w:t xml:space="preserve"> da </w:t>
+      </w:r>
+      <w:proofErr w:type="spellStart"/>
+      <w:r>
+        <w:t>vidite</w:t>
+      </w:r>
+      <w:proofErr w:type="spellEnd"/>
+      <w:r>
+        <w:t xml:space="preserve"> </w:t>
+      </w:r>
+      <w:proofErr w:type="spellStart"/>
+      <w:r>
+        <w:t>njenu</w:t>
+      </w:r>
+      <w:proofErr w:type="spellEnd"/>
+      <w:r>
+        <w:t xml:space="preserve"> </w:t>
+      </w:r>
+      <w:proofErr w:type="spellStart"/>
+      <w:r>
+        <w:t>prosečnu</w:t>
+      </w:r>
+      <w:proofErr w:type="spellEnd"/>
+      <w:r>
+        <w:t xml:space="preserve"> </w:t>
+      </w:r>
+      <w:proofErr w:type="spellStart"/>
+      <w:r>
+        <w:t>ocenu</w:t>
+      </w:r>
+      <w:proofErr w:type="spellEnd"/>
+      <w:r>
+        <w:t xml:space="preserve"> </w:t>
+      </w:r>
+      <w:proofErr w:type="spellStart"/>
+      <w:r>
+        <w:t>koja</w:t>
+      </w:r>
+      <w:proofErr w:type="spellEnd"/>
+      <w:r>
+        <w:t xml:space="preserve"> je </w:t>
+      </w:r>
+      <w:proofErr w:type="spellStart"/>
+      <w:r>
+        <w:t>iskazana</w:t>
+      </w:r>
+      <w:proofErr w:type="spellEnd"/>
+      <w:r>
+        <w:t xml:space="preserve"> </w:t>
+      </w:r>
+      <w:proofErr w:type="spellStart"/>
+      <w:r>
+        <w:t>određenom</w:t>
+      </w:r>
+      <w:proofErr w:type="spellEnd"/>
+      <w:r>
+        <w:t xml:space="preserve"> </w:t>
+      </w:r>
+      <w:proofErr w:type="spellStart"/>
+      <w:r>
+        <w:t>reakcijom</w:t>
+      </w:r>
+      <w:proofErr w:type="spellEnd"/>
+      <w:r>
+        <w:t xml:space="preserve"> u </w:t>
+      </w:r>
+      <w:proofErr w:type="spellStart"/>
+      <w:r>
+        <w:t>vidu</w:t>
+      </w:r>
+      <w:proofErr w:type="spellEnd"/>
+      <w:r>
+        <w:t xml:space="preserve"> </w:t>
+      </w:r>
+      <w:proofErr w:type="spellStart"/>
+      <w:r>
+        <w:t>smajlija</w:t>
+      </w:r>
+      <w:proofErr w:type="spellEnd"/>
+      <w:r>
+        <w:t xml:space="preserve">. </w:t>
+      </w:r>
+    </w:p>
+    <w:p/>
     <w:sectPr>
       <w:headerReference w:type="default" r:id="rId11"/>
       <w:footerReference w:type="default" r:id="rId12"/>
@@ -4426,6 +4943,95 @@
 <file path=word/numbering.xml><?xml version="1.0" encoding="utf-8"?>
 <w:numbering xmlns:wpc="http://schemas.microsoft.com/office/word/2010/wordprocessingCanvas" xmlns:cx="http://schemas.microsoft.com/office/drawing/2014/chartex" xmlns:cx1="http://schemas.microsoft.com/office/drawing/2015/9/8/chartex" xmlns:cx2="http://schemas.microsoft.com/office/drawing/2015/10/21/chartex" xmlns:cx3="http://schemas.microsoft.com/office/drawing/2016/5/9/chartex" xmlns:cx4="http://schemas.microsoft.com/office/drawing/2016/5/10/chartex" xmlns:cx5="http://schemas.microsoft.com/office/drawing/2016/5/11/chartex" xmlns:cx6="http://schemas.microsoft.com/office/drawing/2016/5/12/chartex" xmlns:cx7="http://schemas.microsoft.com/office/drawing/2016/5/13/chartex" xmlns:cx8="http://schemas.microsoft.com/office/drawing/2016/5/14/chartex" xmlns:mc="http://schemas.openxmlformats.org/markup-compatibility/2006" xmlns:aink="http://schemas.microsoft.com/office/drawing/2016/ink" xmlns:am3d="http://schemas.microsoft.com/office/drawing/2017/model3d" xmlns:o="urn:schemas-microsoft-com:office:office" xmlns:oel="http://schemas.microsoft.com/office/2019/extlst" xmlns:r="http://schemas.openxmlformats.org/officeDocument/2006/relationships" xmlns:m="http://schemas.openxmlformats.org/officeDocument/2006/math" xmlns:v="urn:schemas-microsoft-com:vml" xmlns:wp14="http://schemas.microsoft.com/office/word/2010/wordprocessingDrawing" xmlns:wp="http://schemas.openxmlformats.org/drawingml/2006/wordprocessingDrawing" xmlns:w10="urn:schemas-microsoft-com:office:word" xmlns:w="http://schemas.openxmlformats.org/wordprocessingml/2006/main" xmlns:w14="http://schemas.microsoft.com/office/word/2010/wordml" xmlns:w15="http://schemas.microsoft.com/office/word/2012/wordml" xmlns:w16cex="http://schemas.microsoft.com/office/word/2018/wordml/cex" xmlns:w16cid="http://schemas.microsoft.com/office/word/2016/wordml/cid" xmlns:w16="http://schemas.microsoft.com/office/word/2018/wordml" xmlns:w16sdtdh="http://schemas.microsoft.com/office/word/2020/wordml/sdtdatahash" xmlns:w16se="http://schemas.microsoft.com/office/word/2015/wordml/symex" xmlns:wpg="http://schemas.microsoft.com/office/word/2010/wordprocessingGroup" xmlns:wpi="http://schemas.microsoft.com/office/word/2010/wordprocessingInk" xmlns:wne="http://schemas.microsoft.com/office/word/2006/wordml" xmlns:wps="http://schemas.microsoft.com/office/word/2010/wordprocessingShape" mc:Ignorable="w14 w15 w16se w16cid w16 w16cex w16sdtdh wp14">
   <w:abstractNum w:abstractNumId="0" w15:restartNumberingAfterBreak="0">
+    <w:nsid w:val="6C4610A3"/>
+    <w:multiLevelType w:val="hybridMultilevel"/>
+    <w:tmpl w:val="78782CA4"/>
+    <w:lvl w:ilvl="0" w:tplc="0409000F">
+      <w:start w:val="1"/>
+      <w:numFmt w:val="decimal"/>
+      <w:lvlText w:val="%1."/>
+      <w:lvlJc w:val="left"/>
+      <w:pPr>
+        <w:ind w:left="720" w:hanging="360"/>
+      </w:pPr>
+      <w:rPr>
+        <w:rFonts w:hint="default"/>
+      </w:rPr>
+    </w:lvl>
+    <w:lvl w:ilvl="1" w:tplc="04090019" w:tentative="1">
+      <w:start w:val="1"/>
+      <w:numFmt w:val="lowerLetter"/>
+      <w:lvlText w:val="%2."/>
+      <w:lvlJc w:val="left"/>
+      <w:pPr>
+        <w:ind w:left="1440" w:hanging="360"/>
+      </w:pPr>
+    </w:lvl>
+    <w:lvl w:ilvl="2" w:tplc="0409001B" w:tentative="1">
+      <w:start w:val="1"/>
+      <w:numFmt w:val="lowerRoman"/>
+      <w:lvlText w:val="%3."/>
+      <w:lvlJc w:val="right"/>
+      <w:pPr>
+        <w:ind w:left="2160" w:hanging="180"/>
+      </w:pPr>
+    </w:lvl>
+    <w:lvl w:ilvl="3" w:tplc="0409000F" w:tentative="1">
+      <w:start w:val="1"/>
+      <w:numFmt w:val="decimal"/>
+      <w:lvlText w:val="%4."/>
+      <w:lvlJc w:val="left"/>
+      <w:pPr>
+        <w:ind w:left="2880" w:hanging="360"/>
+      </w:pPr>
+    </w:lvl>
+    <w:lvl w:ilvl="4" w:tplc="04090019" w:tentative="1">
+      <w:start w:val="1"/>
+      <w:numFmt w:val="lowerLetter"/>
+      <w:lvlText w:val="%5."/>
+      <w:lvlJc w:val="left"/>
+      <w:pPr>
+        <w:ind w:left="3600" w:hanging="360"/>
+      </w:pPr>
+    </w:lvl>
+    <w:lvl w:ilvl="5" w:tplc="0409001B" w:tentative="1">
+      <w:start w:val="1"/>
+      <w:numFmt w:val="lowerRoman"/>
+      <w:lvlText w:val="%6."/>
+      <w:lvlJc w:val="right"/>
+      <w:pPr>
+        <w:ind w:left="4320" w:hanging="180"/>
+      </w:pPr>
+    </w:lvl>
+    <w:lvl w:ilvl="6" w:tplc="0409000F" w:tentative="1">
+      <w:start w:val="1"/>
+      <w:numFmt w:val="decimal"/>
+      <w:lvlText w:val="%7."/>
+      <w:lvlJc w:val="left"/>
+      <w:pPr>
+        <w:ind w:left="5040" w:hanging="360"/>
+      </w:pPr>
+    </w:lvl>
+    <w:lvl w:ilvl="7" w:tplc="04090019" w:tentative="1">
+      <w:start w:val="1"/>
+      <w:numFmt w:val="lowerLetter"/>
+      <w:lvlText w:val="%8."/>
+      <w:lvlJc w:val="left"/>
+      <w:pPr>
+        <w:ind w:left="5760" w:hanging="360"/>
+      </w:pPr>
+    </w:lvl>
+    <w:lvl w:ilvl="8" w:tplc="0409001B" w:tentative="1">
+      <w:start w:val="1"/>
+      <w:numFmt w:val="lowerRoman"/>
+      <w:lvlText w:val="%9."/>
+      <w:lvlJc w:val="right"/>
+      <w:pPr>
+        <w:ind w:left="6480" w:hanging="180"/>
+      </w:pPr>
+    </w:lvl>
+  </w:abstractNum>
+  <w:abstractNum w:abstractNumId="1" w15:restartNumberingAfterBreak="0">
     <w:nsid w:val="6C670799"/>
     <w:multiLevelType w:val="hybridMultilevel"/>
     <w:tmpl w:val="C6900CD8"/>
@@ -4515,6 +5121,9 @@
     </w:lvl>
   </w:abstractNum>
   <w:num w:numId="1" w16cid:durableId="1246383">
+    <w:abstractNumId w:val="1"/>
+  </w:num>
+  <w:num w:numId="2" w16cid:durableId="1927373044">
     <w:abstractNumId w:val="0"/>
   </w:num>
 </w:numbering>
@@ -5108,6 +5717,17 @@
       <w:u w:val="single"/>
     </w:rPr>
   </w:style>
+  <w:style w:type="paragraph" w:styleId="ListParagraph">
+    <w:name w:val="List Paragraph"/>
+    <w:basedOn w:val="Normal"/>
+    <w:uiPriority w:val="34"/>
+    <w:qFormat/>
+    <w:rsid w:val="003E5B6E"/>
+    <w:pPr>
+      <w:ind w:left="720"/>
+      <w:contextualSpacing/>
+    </w:pPr>
+  </w:style>
 </w:styles>
 </file>
 

</xml_diff>

<commit_message>
Dorađeno uputstvo #149, Bug report #133
 - Dodate slike i tekst u uputstvu
 - Ispravljen potencijalni bug
</commit_message>
<xml_diff>
--- a/docs/Vodič kroz aplikaciju.docx
+++ b/docs/Vodič kroz aplikaciju.docx
@@ -999,7 +999,7 @@
             </w:rPr>
             <w:fldChar w:fldCharType="separate"/>
           </w:r>
-          <w:hyperlink w:anchor="_Toc121782820" w:history="1">
+          <w:hyperlink w:anchor="_Toc121784664" w:history="1">
             <w:r>
               <w:rPr>
                 <w:rStyle w:val="Hyperlink"/>
@@ -1040,7 +1040,7 @@
                 <w:noProof/>
                 <w:webHidden/>
               </w:rPr>
-              <w:instrText xml:space="preserve"> PAGEREF _Toc121782820 \h </w:instrText>
+              <w:instrText xml:space="preserve"> PAGEREF _Toc121784664 \h </w:instrText>
             </w:r>
             <w:r>
               <w:rPr>
@@ -1083,7 +1083,7 @@
               <w:noProof/>
             </w:rPr>
           </w:pPr>
-          <w:hyperlink w:anchor="_Toc121782821" w:history="1">
+          <w:hyperlink w:anchor="_Toc121784665" w:history="1">
             <w:r>
               <w:rPr>
                 <w:rStyle w:val="Hyperlink"/>
@@ -1124,7 +1124,7 @@
                 <w:noProof/>
                 <w:webHidden/>
               </w:rPr>
-              <w:instrText xml:space="preserve"> PAGEREF _Toc121782821 \h </w:instrText>
+              <w:instrText xml:space="preserve"> PAGEREF _Toc121784665 \h </w:instrText>
             </w:r>
             <w:r>
               <w:rPr>
@@ -1167,7 +1167,7 @@
               <w:noProof/>
             </w:rPr>
           </w:pPr>
-          <w:hyperlink w:anchor="_Toc121782822" w:history="1">
+          <w:hyperlink w:anchor="_Toc121784666" w:history="1">
             <w:r>
               <w:rPr>
                 <w:rStyle w:val="Hyperlink"/>
@@ -1208,7 +1208,7 @@
                 <w:noProof/>
                 <w:webHidden/>
               </w:rPr>
-              <w:instrText xml:space="preserve"> PAGEREF _Toc121782822 \h </w:instrText>
+              <w:instrText xml:space="preserve"> PAGEREF _Toc121784666 \h </w:instrText>
             </w:r>
             <w:r>
               <w:rPr>
@@ -1251,7 +1251,7 @@
               <w:noProof/>
             </w:rPr>
           </w:pPr>
-          <w:hyperlink w:anchor="_Toc121782823" w:history="1">
+          <w:hyperlink w:anchor="_Toc121784667" w:history="1">
             <w:r>
               <w:rPr>
                 <w:rStyle w:val="Hyperlink"/>
@@ -1292,7 +1292,7 @@
                 <w:noProof/>
                 <w:webHidden/>
               </w:rPr>
-              <w:instrText xml:space="preserve"> PAGEREF _Toc121782823 \h </w:instrText>
+              <w:instrText xml:space="preserve"> PAGEREF _Toc121784667 \h </w:instrText>
             </w:r>
             <w:r>
               <w:rPr>
@@ -1335,7 +1335,7 @@
               <w:noProof/>
             </w:rPr>
           </w:pPr>
-          <w:hyperlink w:anchor="_Toc121782824" w:history="1">
+          <w:hyperlink w:anchor="_Toc121784668" w:history="1">
             <w:r>
               <w:rPr>
                 <w:rStyle w:val="Hyperlink"/>
@@ -1378,7 +1378,7 @@
                 <w:noProof/>
                 <w:webHidden/>
               </w:rPr>
-              <w:instrText xml:space="preserve"> PAGEREF _Toc121782824 \h </w:instrText>
+              <w:instrText xml:space="preserve"> PAGEREF _Toc121784668 \h </w:instrText>
             </w:r>
             <w:r>
               <w:rPr>
@@ -1421,7 +1421,7 @@
               <w:noProof/>
             </w:rPr>
           </w:pPr>
-          <w:hyperlink w:anchor="_Toc121782825" w:history="1">
+          <w:hyperlink w:anchor="_Toc121784669" w:history="1">
             <w:r>
               <w:rPr>
                 <w:rStyle w:val="Hyperlink"/>
@@ -1464,7 +1464,7 @@
                 <w:noProof/>
                 <w:webHidden/>
               </w:rPr>
-              <w:instrText xml:space="preserve"> PAGEREF _Toc121782825 \h </w:instrText>
+              <w:instrText xml:space="preserve"> PAGEREF _Toc121784669 \h </w:instrText>
             </w:r>
             <w:r>
               <w:rPr>
@@ -1484,7 +1484,7 @@
                 <w:noProof/>
                 <w:webHidden/>
               </w:rPr>
-              <w:t>8</w:t>
+              <w:t>9</w:t>
             </w:r>
             <w:r>
               <w:rPr>
@@ -1507,7 +1507,7 @@
               <w:noProof/>
             </w:rPr>
           </w:pPr>
-          <w:hyperlink w:anchor="_Toc121782826" w:history="1">
+          <w:hyperlink w:anchor="_Toc121784670" w:history="1">
             <w:r>
               <w:rPr>
                 <w:rStyle w:val="Hyperlink"/>
@@ -1550,7 +1550,7 @@
                 <w:noProof/>
                 <w:webHidden/>
               </w:rPr>
-              <w:instrText xml:space="preserve"> PAGEREF _Toc121782826 \h </w:instrText>
+              <w:instrText xml:space="preserve"> PAGEREF _Toc121784670 \h </w:instrText>
             </w:r>
             <w:r>
               <w:rPr>
@@ -1642,7 +1642,7 @@
           <w:color w:val="002060"/>
         </w:rPr>
       </w:pPr>
-      <w:bookmarkStart w:id="0" w:name="_Toc121782820"/>
+      <w:bookmarkStart w:id="0" w:name="_Toc121784664"/>
       <w:proofErr w:type="spellStart"/>
       <w:r>
         <w:rPr>
@@ -4290,7 +4290,7 @@
           <w:color w:val="002060"/>
         </w:rPr>
       </w:pPr>
-      <w:bookmarkStart w:id="1" w:name="_Toc121782821"/>
+      <w:bookmarkStart w:id="1" w:name="_Toc121784665"/>
       <w:proofErr w:type="spellStart"/>
       <w:r>
         <w:rPr>
@@ -4478,28 +4478,7 @@
             <w:rStyle w:val="Hyperlink"/>
             <w:color w:val="002060"/>
           </w:rPr>
-          <w:t>http://</w:t>
-        </w:r>
-        <w:r>
-          <w:rPr>
-            <w:rStyle w:val="Hyperlink"/>
-            <w:color w:val="002060"/>
-          </w:rPr>
-          <w:t>softeng.pmf.k</w:t>
-        </w:r>
-        <w:r>
-          <w:rPr>
-            <w:rStyle w:val="Hyperlink"/>
-            <w:color w:val="002060"/>
-          </w:rPr>
-          <w:t>g</w:t>
-        </w:r>
-        <w:r>
-          <w:rPr>
-            <w:rStyle w:val="Hyperlink"/>
-            <w:color w:val="002060"/>
-          </w:rPr>
-          <w:t>.ac.rs:10033/</w:t>
+          <w:t>http://softeng.pmf.kg.ac.rs:10033/</w:t>
         </w:r>
       </w:hyperlink>
       <w:r>
@@ -5714,7 +5693,7 @@
           </mc:Choice>
           <mc:Fallback>
             <w:pict>
-              <v:rect w14:anchorId="5C20E510" id="Rectangle 11" o:spid="_x0000_s1026" style="position:absolute;margin-left:152.75pt;margin-top:12.85pt;width:32.9pt;height:37.5pt;z-index:251666432;visibility:visible;mso-wrap-style:square;mso-wrap-distance-left:9pt;mso-wrap-distance-top:0;mso-wrap-distance-right:9pt;mso-wrap-distance-bottom:0;mso-position-horizontal:absolute;mso-position-horizontal-relative:text;mso-position-vertical:absolute;mso-position-vertical-relative:text;v-text-anchor:middle" o:gfxdata="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" filled="f" strokecolor="#c00000" strokeweight="2.25pt"/>
+              <v:rect w14:anchorId="42131ACA" id="Rectangle 11" o:spid="_x0000_s1026" style="position:absolute;margin-left:152.75pt;margin-top:12.85pt;width:32.9pt;height:37.5pt;z-index:251666432;visibility:visible;mso-wrap-style:square;mso-wrap-distance-left:9pt;mso-wrap-distance-top:0;mso-wrap-distance-right:9pt;mso-wrap-distance-bottom:0;mso-position-horizontal:absolute;mso-position-horizontal-relative:text;mso-position-vertical:absolute;mso-position-vertical-relative:text;v-text-anchor:middle" o:gfxdata="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" filled="f" strokecolor="#c00000" strokeweight="2.25pt"/>
             </w:pict>
           </mc:Fallback>
         </mc:AlternateContent>
@@ -6067,7 +6046,7 @@
           <w:color w:val="002060"/>
         </w:rPr>
       </w:pPr>
-      <w:bookmarkStart w:id="2" w:name="_Toc121782822"/>
+      <w:bookmarkStart w:id="2" w:name="_Toc121784666"/>
       <w:proofErr w:type="spellStart"/>
       <w:r>
         <w:rPr>
@@ -6455,21 +6434,7 @@
         <w:rPr>
           <w:color w:val="002060"/>
         </w:rPr>
-        <w:t xml:space="preserve"> </w:t>
-      </w:r>
-      <w:proofErr w:type="spellStart"/>
-      <w:r>
-        <w:rPr>
-          <w:color w:val="002060"/>
-        </w:rPr>
-        <w:t>i</w:t>
-      </w:r>
-      <w:proofErr w:type="spellEnd"/>
-      <w:r>
-        <w:rPr>
-          <w:color w:val="002060"/>
-        </w:rPr>
-        <w:t xml:space="preserve"> da </w:t>
+        <w:t xml:space="preserve"> i da </w:t>
       </w:r>
       <w:proofErr w:type="spellStart"/>
       <w:r>
@@ -7384,7 +7349,7 @@
           <w:color w:val="002060"/>
         </w:rPr>
       </w:pPr>
-      <w:bookmarkStart w:id="3" w:name="_Toc121782823"/>
+      <w:bookmarkStart w:id="3" w:name="_Toc121784667"/>
       <w:proofErr w:type="spellStart"/>
       <w:r>
         <w:rPr>
@@ -9752,7 +9717,7 @@
           <w:lang w:val="sr-Latn-RS"/>
         </w:rPr>
       </w:pPr>
-      <w:bookmarkStart w:id="4" w:name="_Toc121782824"/>
+      <w:bookmarkStart w:id="4" w:name="_Toc121784668"/>
       <w:r>
         <w:rPr>
           <w:color w:val="002060"/>
@@ -9795,12 +9760,18 @@
     </w:p>
     <w:p>
       <w:pPr>
-        <w:ind w:firstLine="360"/>
         <w:rPr>
           <w:color w:val="002060"/>
           <w:lang w:val="sr-Latn-RS"/>
         </w:rPr>
       </w:pPr>
+      <w:r>
+        <w:rPr>
+          <w:color w:val="002060"/>
+          <w:lang w:val="sr-Latn-RS"/>
+        </w:rPr>
+        <w:br w:type="page"/>
+      </w:r>
     </w:p>
     <w:p>
       <w:pPr>
@@ -9814,12 +9785,13 @@
           <w:lang w:val="sr-Latn-RS"/>
         </w:rPr>
       </w:pPr>
-      <w:bookmarkStart w:id="5" w:name="_Toc121782825"/>
+      <w:bookmarkStart w:id="5" w:name="_Toc121784669"/>
       <w:r>
         <w:rPr>
           <w:color w:val="002060"/>
           <w:lang w:val="sr-Latn-RS"/>
         </w:rPr>
+        <w:lastRenderedPageBreak/>
         <w:t>Dodavanje objave</w:t>
       </w:r>
       <w:bookmarkEnd w:id="5"/>
@@ -9841,6 +9813,7 @@
     </w:p>
     <w:p>
       <w:pPr>
+        <w:ind w:firstLine="360"/>
         <w:rPr>
           <w:color w:val="002060"/>
           <w:lang w:val="sr-Latn-RS"/>
@@ -9872,60 +9845,835 @@
           <w:color w:val="002060"/>
           <w:lang w:val="sr-Latn-RS"/>
         </w:rPr>
-        <w:t>Kada se klikne, otvoriće se strana koja izgleda:</w:t>
-      </w:r>
-    </w:p>
-    <w:p>
-      <w:pPr>
+        <w:t xml:space="preserve">Sam postupak dodavanja objave je prikazan u vidu trake sa koracima koja se nalazi u zaglavlju i samo je potrebno da se isprati. </w:t>
+      </w:r>
+    </w:p>
+    <w:p>
+      <w:pPr>
+        <w:ind w:firstLine="360"/>
         <w:rPr>
           <w:color w:val="002060"/>
           <w:lang w:val="sr-Latn-RS"/>
         </w:rPr>
       </w:pPr>
-    </w:p>
-    <w:p>
-      <w:pPr>
+      <w:r>
         <w:rPr>
           <w:color w:val="002060"/>
           <w:lang w:val="sr-Latn-RS"/>
         </w:rPr>
-      </w:pPr>
-      <w:r>
-        <w:rPr>
+        <w:t xml:space="preserve">Prvi korak jeste odabir fotografija koje želite da okačite. Klikom na dugme </w:t>
+      </w:r>
+      <w:r>
+        <w:rPr>
+          <w:i/>
+          <w:iCs/>
           <w:color w:val="002060"/>
           <w:lang w:val="sr-Latn-RS"/>
         </w:rPr>
-        <w:t xml:space="preserve">Kao što vidite, postoji traka koja predstavlja korake koje treba da obavite: </w:t>
-      </w:r>
-    </w:p>
-    <w:p>
-      <w:pPr>
-        <w:pStyle w:val="ListParagraph"/>
-        <w:numPr>
-          <w:ilvl w:val="0"/>
-          <w:numId w:val="3"/>
-        </w:numPr>
+        <w:t>Add Images</w:t>
+      </w:r>
+      <w:r>
         <w:rPr>
           <w:color w:val="002060"/>
           <w:lang w:val="sr-Latn-RS"/>
         </w:rPr>
-      </w:pPr>
-      <w:r>
-        <w:rPr>
+        <w:t xml:space="preserve"> otvoriće se galerija i potrebno je da selektujete željene fotografije. Kada kliknete na </w:t>
+      </w:r>
+      <w:r>
+        <w:rPr>
+          <w:i/>
+          <w:iCs/>
           <w:color w:val="002060"/>
           <w:lang w:val="sr-Latn-RS"/>
         </w:rPr>
+        <w:t>Kraj</w:t>
+      </w:r>
+      <w:r>
+        <w:rPr>
+          <w:color w:val="002060"/>
+          <w:lang w:val="sr-Latn-RS"/>
+        </w:rPr>
+        <w:t xml:space="preserve"> bićete vraćeni u aplikaciju gde će se prikazati odabrane fotografije. </w:t>
+      </w:r>
+    </w:p>
+    <w:p>
+      <w:pPr>
+        <w:ind w:firstLine="360"/>
+        <w:rPr>
+          <w:color w:val="002060"/>
+          <w:lang w:val="sr-Latn-RS"/>
+        </w:rPr>
+      </w:pPr>
+    </w:p>
+    <w:p>
+      <w:pPr>
+        <w:rPr>
+          <w:color w:val="002060"/>
+          <w:lang w:val="sr-Latn-RS"/>
+        </w:rPr>
+      </w:pPr>
+      <w:r>
+        <w:rPr>
+          <w:noProof/>
+        </w:rPr>
+        <w:drawing>
+          <wp:anchor distT="0" distB="0" distL="114300" distR="114300" simplePos="0" relativeHeight="251681792" behindDoc="0" locked="0" layoutInCell="1" allowOverlap="1" wp14:anchorId="6FF9966E" wp14:editId="7C8B7021">
+            <wp:simplePos x="0" y="0"/>
+            <wp:positionH relativeFrom="column">
+              <wp:posOffset>3983624</wp:posOffset>
+            </wp:positionH>
+            <wp:positionV relativeFrom="paragraph">
+              <wp:posOffset>3175</wp:posOffset>
+            </wp:positionV>
+            <wp:extent cx="1619885" cy="3599815"/>
+            <wp:effectExtent l="0" t="0" r="0" b="635"/>
+            <wp:wrapSquare wrapText="bothSides"/>
+            <wp:docPr id="6" name="Picture 6" descr="Image"/>
+            <wp:cNvGraphicFramePr>
+              <a:graphicFrameLocks xmlns:a="http://schemas.openxmlformats.org/drawingml/2006/main" noChangeAspect="1"/>
+            </wp:cNvGraphicFramePr>
+            <a:graphic xmlns:a="http://schemas.openxmlformats.org/drawingml/2006/main">
+              <a:graphicData uri="http://schemas.openxmlformats.org/drawingml/2006/picture">
+                <pic:pic xmlns:pic="http://schemas.openxmlformats.org/drawingml/2006/picture">
+                  <pic:nvPicPr>
+                    <pic:cNvPr id="0" name="Picture 1" descr="Image"/>
+                    <pic:cNvPicPr>
+                      <a:picLocks noChangeAspect="1" noChangeArrowheads="1"/>
+                    </pic:cNvPicPr>
+                  </pic:nvPicPr>
+                  <pic:blipFill>
+                    <a:blip r:embed="rId25">
+                      <a:extLst>
+                        <a:ext uri="{28A0092B-C50C-407E-A947-70E740481C1C}">
+                          <a14:useLocalDpi xmlns:a14="http://schemas.microsoft.com/office/drawing/2010/main" val="0"/>
+                        </a:ext>
+                      </a:extLst>
+                    </a:blip>
+                    <a:srcRect/>
+                    <a:stretch>
+                      <a:fillRect/>
+                    </a:stretch>
+                  </pic:blipFill>
+                  <pic:spPr bwMode="auto">
+                    <a:xfrm>
+                      <a:off x="0" y="0"/>
+                      <a:ext cx="1619885" cy="3599815"/>
+                    </a:xfrm>
+                    <a:prstGeom prst="rect">
+                      <a:avLst/>
+                    </a:prstGeom>
+                    <a:noFill/>
+                    <a:ln>
+                      <a:noFill/>
+                    </a:ln>
+                  </pic:spPr>
+                </pic:pic>
+              </a:graphicData>
+            </a:graphic>
+            <wp14:sizeRelH relativeFrom="page">
+              <wp14:pctWidth>0</wp14:pctWidth>
+            </wp14:sizeRelH>
+            <wp14:sizeRelV relativeFrom="page">
+              <wp14:pctHeight>0</wp14:pctHeight>
+            </wp14:sizeRelV>
+          </wp:anchor>
+        </w:drawing>
+      </w:r>
+      <w:r>
+        <w:rPr>
+          <w:noProof/>
+        </w:rPr>
+        <mc:AlternateContent>
+          <mc:Choice Requires="wps">
+            <w:drawing>
+              <wp:inline distT="0" distB="0" distL="0" distR="0" wp14:anchorId="672305AC" wp14:editId="69518EAE">
+                <wp:extent cx="301625" cy="301625"/>
+                <wp:effectExtent l="0" t="0" r="0" b="0"/>
+                <wp:docPr id="21" name="Rectangle 21"/>
+                <wp:cNvGraphicFramePr>
+                  <a:graphicFrameLocks xmlns:a="http://schemas.openxmlformats.org/drawingml/2006/main" noChangeAspect="1"/>
+                </wp:cNvGraphicFramePr>
+                <a:graphic xmlns:a="http://schemas.openxmlformats.org/drawingml/2006/main">
+                  <a:graphicData uri="http://schemas.microsoft.com/office/word/2010/wordprocessingShape">
+                    <wps:wsp>
+                      <wps:cNvSpPr>
+                        <a:spLocks noChangeAspect="1" noChangeArrowheads="1"/>
+                      </wps:cNvSpPr>
+                      <wps:spPr bwMode="auto">
+                        <a:xfrm>
+                          <a:off x="0" y="0"/>
+                          <a:ext cx="301625" cy="301625"/>
+                        </a:xfrm>
+                        <a:prstGeom prst="rect">
+                          <a:avLst/>
+                        </a:prstGeom>
+                        <a:noFill/>
+                        <a:ln>
+                          <a:noFill/>
+                        </a:ln>
+                        <a:extLst>
+                          <a:ext uri="{909E8E84-426E-40DD-AFC4-6F175D3DCCD1}">
+                            <a14:hiddenFill xmlns:a14="http://schemas.microsoft.com/office/drawing/2010/main">
+                              <a:solidFill>
+                                <a:srgbClr val="FFFFFF"/>
+                              </a:solidFill>
+                            </a14:hiddenFill>
+                          </a:ext>
+                          <a:ext uri="{91240B29-F687-4F45-9708-019B960494DF}">
+                            <a14:hiddenLine xmlns:a14="http://schemas.microsoft.com/office/drawing/2010/main" w="9525">
+                              <a:solidFill>
+                                <a:srgbClr val="000000"/>
+                              </a:solidFill>
+                              <a:miter lim="800000"/>
+                              <a:headEnd/>
+                              <a:tailEnd/>
+                            </a14:hiddenLine>
+                          </a:ext>
+                        </a:extLst>
+                      </wps:spPr>
+                      <wps:bodyPr rot="0" vert="horz" wrap="square" lIns="91440" tIns="45720" rIns="91440" bIns="45720" anchor="t" anchorCtr="0" upright="1">
+                        <a:noAutofit/>
+                      </wps:bodyPr>
+                    </wps:wsp>
+                  </a:graphicData>
+                </a:graphic>
+              </wp:inline>
+            </w:drawing>
+          </mc:Choice>
+          <mc:Fallback>
+            <w:pict>
+              <v:rect w14:anchorId="03B2F00D" id="Rectangle 21" o:spid="_x0000_s1026" style="width:23.75pt;height:23.75pt;visibility:visible;mso-wrap-style:square;mso-left-percent:-10001;mso-top-percent:-10001;mso-position-horizontal:absolute;mso-position-horizontal-relative:char;mso-position-vertical:absolute;mso-position-vertical-relative:line;mso-left-percent:-10001;mso-top-percent:-10001;v-text-anchor:top" o:gfxdata="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" filled="f" stroked="f">
+                <o:lock v:ext="edit" aspectratio="t"/>
+                <w10:anchorlock/>
+              </v:rect>
+            </w:pict>
+          </mc:Fallback>
+        </mc:AlternateContent>
+      </w:r>
+      <w:r>
+        <w:rPr>
+          <w:noProof/>
+        </w:rPr>
+        <mc:AlternateContent>
+          <mc:Choice Requires="wps">
+            <w:drawing>
+              <wp:inline distT="0" distB="0" distL="0" distR="0" wp14:anchorId="00AE612A" wp14:editId="7699938B">
+                <wp:extent cx="301625" cy="301625"/>
+                <wp:effectExtent l="0" t="0" r="0" b="0"/>
+                <wp:docPr id="22" name="Rectangle 22"/>
+                <wp:cNvGraphicFramePr>
+                  <a:graphicFrameLocks xmlns:a="http://schemas.openxmlformats.org/drawingml/2006/main" noChangeAspect="1"/>
+                </wp:cNvGraphicFramePr>
+                <a:graphic xmlns:a="http://schemas.openxmlformats.org/drawingml/2006/main">
+                  <a:graphicData uri="http://schemas.microsoft.com/office/word/2010/wordprocessingShape">
+                    <wps:wsp>
+                      <wps:cNvSpPr>
+                        <a:spLocks noChangeAspect="1" noChangeArrowheads="1"/>
+                      </wps:cNvSpPr>
+                      <wps:spPr bwMode="auto">
+                        <a:xfrm>
+                          <a:off x="0" y="0"/>
+                          <a:ext cx="301625" cy="301625"/>
+                        </a:xfrm>
+                        <a:prstGeom prst="rect">
+                          <a:avLst/>
+                        </a:prstGeom>
+                        <a:noFill/>
+                        <a:ln>
+                          <a:noFill/>
+                        </a:ln>
+                        <a:extLst>
+                          <a:ext uri="{909E8E84-426E-40DD-AFC4-6F175D3DCCD1}">
+                            <a14:hiddenFill xmlns:a14="http://schemas.microsoft.com/office/drawing/2010/main">
+                              <a:solidFill>
+                                <a:srgbClr val="FFFFFF"/>
+                              </a:solidFill>
+                            </a14:hiddenFill>
+                          </a:ext>
+                          <a:ext uri="{91240B29-F687-4F45-9708-019B960494DF}">
+                            <a14:hiddenLine xmlns:a14="http://schemas.microsoft.com/office/drawing/2010/main" w="9525">
+                              <a:solidFill>
+                                <a:srgbClr val="000000"/>
+                              </a:solidFill>
+                              <a:miter lim="800000"/>
+                              <a:headEnd/>
+                              <a:tailEnd/>
+                            </a14:hiddenLine>
+                          </a:ext>
+                        </a:extLst>
+                      </wps:spPr>
+                      <wps:bodyPr rot="0" vert="horz" wrap="square" lIns="91440" tIns="45720" rIns="91440" bIns="45720" anchor="t" anchorCtr="0" upright="1">
+                        <a:noAutofit/>
+                      </wps:bodyPr>
+                    </wps:wsp>
+                  </a:graphicData>
+                </a:graphic>
+              </wp:inline>
+            </w:drawing>
+          </mc:Choice>
+          <mc:Fallback>
+            <w:pict>
+              <v:rect w14:anchorId="688305EF" id="Rectangle 22" o:spid="_x0000_s1026" style="width:23.75pt;height:23.75pt;visibility:visible;mso-wrap-style:square;mso-left-percent:-10001;mso-top-percent:-10001;mso-position-horizontal:absolute;mso-position-horizontal-relative:char;mso-position-vertical:absolute;mso-position-vertical-relative:line;mso-left-percent:-10001;mso-top-percent:-10001;v-text-anchor:top" o:gfxdata="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" filled="f" stroked="f">
+                <o:lock v:ext="edit" aspectratio="t"/>
+                <w10:anchorlock/>
+              </v:rect>
+            </w:pict>
+          </mc:Fallback>
+        </mc:AlternateContent>
+      </w:r>
+      <w:r>
+        <w:rPr>
+          <w:noProof/>
+        </w:rPr>
+        <w:drawing>
+          <wp:anchor distT="0" distB="0" distL="114300" distR="114300" simplePos="0" relativeHeight="251679744" behindDoc="0" locked="0" layoutInCell="1" allowOverlap="1" wp14:anchorId="652F5642" wp14:editId="72861555">
+            <wp:simplePos x="0" y="0"/>
+            <wp:positionH relativeFrom="column">
+              <wp:posOffset>593090</wp:posOffset>
+            </wp:positionH>
+            <wp:positionV relativeFrom="paragraph">
+              <wp:posOffset>4445</wp:posOffset>
+            </wp:positionV>
+            <wp:extent cx="1620520" cy="3599815"/>
+            <wp:effectExtent l="0" t="0" r="0" b="635"/>
+            <wp:wrapSquare wrapText="bothSides"/>
+            <wp:docPr id="19" name="Picture 19" descr="A screenshot of a video game&#10;&#10;Description automatically generated with medium confidence"/>
+            <wp:cNvGraphicFramePr>
+              <a:graphicFrameLocks xmlns:a="http://schemas.openxmlformats.org/drawingml/2006/main" noChangeAspect="1"/>
+            </wp:cNvGraphicFramePr>
+            <a:graphic xmlns:a="http://schemas.openxmlformats.org/drawingml/2006/main">
+              <a:graphicData uri="http://schemas.openxmlformats.org/drawingml/2006/picture">
+                <pic:pic xmlns:pic="http://schemas.openxmlformats.org/drawingml/2006/picture">
+                  <pic:nvPicPr>
+                    <pic:cNvPr id="19" name="Picture 19" descr="A screenshot of a video game&#10;&#10;Description automatically generated with medium confidence"/>
+                    <pic:cNvPicPr>
+                      <a:picLocks noChangeAspect="1" noChangeArrowheads="1"/>
+                    </pic:cNvPicPr>
+                  </pic:nvPicPr>
+                  <pic:blipFill>
+                    <a:blip r:embed="rId26" cstate="print">
+                      <a:extLst>
+                        <a:ext uri="{28A0092B-C50C-407E-A947-70E740481C1C}">
+                          <a14:useLocalDpi xmlns:a14="http://schemas.microsoft.com/office/drawing/2010/main" val="0"/>
+                        </a:ext>
+                      </a:extLst>
+                    </a:blip>
+                    <a:srcRect/>
+                    <a:stretch>
+                      <a:fillRect/>
+                    </a:stretch>
+                  </pic:blipFill>
+                  <pic:spPr bwMode="auto">
+                    <a:xfrm>
+                      <a:off x="0" y="0"/>
+                      <a:ext cx="1620520" cy="3599815"/>
+                    </a:xfrm>
+                    <a:prstGeom prst="rect">
+                      <a:avLst/>
+                    </a:prstGeom>
+                    <a:noFill/>
+                    <a:ln>
+                      <a:noFill/>
+                    </a:ln>
+                  </pic:spPr>
+                </pic:pic>
+              </a:graphicData>
+            </a:graphic>
+          </wp:anchor>
+        </w:drawing>
+      </w:r>
+      <w:r>
+        <w:rPr>
+          <w:noProof/>
+        </w:rPr>
+        <w:drawing>
+          <wp:anchor distT="0" distB="0" distL="114300" distR="114300" simplePos="0" relativeHeight="251680768" behindDoc="0" locked="0" layoutInCell="1" allowOverlap="1" wp14:anchorId="0AC73AFF" wp14:editId="3D9AB106">
+            <wp:simplePos x="0" y="0"/>
+            <wp:positionH relativeFrom="column">
+              <wp:posOffset>2287094</wp:posOffset>
+            </wp:positionH>
+            <wp:positionV relativeFrom="paragraph">
+              <wp:posOffset>-635</wp:posOffset>
+            </wp:positionV>
+            <wp:extent cx="1620520" cy="3599815"/>
+            <wp:effectExtent l="0" t="0" r="0" b="635"/>
+            <wp:wrapSquare wrapText="bothSides"/>
+            <wp:docPr id="20" name="Picture 20"/>
+            <wp:cNvGraphicFramePr>
+              <a:graphicFrameLocks xmlns:a="http://schemas.openxmlformats.org/drawingml/2006/main" noChangeAspect="1"/>
+            </wp:cNvGraphicFramePr>
+            <a:graphic xmlns:a="http://schemas.openxmlformats.org/drawingml/2006/main">
+              <a:graphicData uri="http://schemas.openxmlformats.org/drawingml/2006/picture">
+                <pic:pic xmlns:pic="http://schemas.openxmlformats.org/drawingml/2006/picture">
+                  <pic:nvPicPr>
+                    <pic:cNvPr id="0" name="Picture 24"/>
+                    <pic:cNvPicPr>
+                      <a:picLocks noChangeAspect="1" noChangeArrowheads="1"/>
+                    </pic:cNvPicPr>
+                  </pic:nvPicPr>
+                  <pic:blipFill>
+                    <a:blip r:embed="rId27" cstate="print">
+                      <a:extLst>
+                        <a:ext uri="{28A0092B-C50C-407E-A947-70E740481C1C}">
+                          <a14:useLocalDpi xmlns:a14="http://schemas.microsoft.com/office/drawing/2010/main" val="0"/>
+                        </a:ext>
+                      </a:extLst>
+                    </a:blip>
+                    <a:srcRect/>
+                    <a:stretch>
+                      <a:fillRect/>
+                    </a:stretch>
+                  </pic:blipFill>
+                  <pic:spPr bwMode="auto">
+                    <a:xfrm>
+                      <a:off x="0" y="0"/>
+                      <a:ext cx="1620520" cy="3599815"/>
+                    </a:xfrm>
+                    <a:prstGeom prst="rect">
+                      <a:avLst/>
+                    </a:prstGeom>
+                    <a:noFill/>
+                    <a:ln>
+                      <a:noFill/>
+                    </a:ln>
+                  </pic:spPr>
+                </pic:pic>
+              </a:graphicData>
+            </a:graphic>
+            <wp14:sizeRelH relativeFrom="margin">
+              <wp14:pctWidth>0</wp14:pctWidth>
+            </wp14:sizeRelH>
+            <wp14:sizeRelV relativeFrom="margin">
+              <wp14:pctHeight>0</wp14:pctHeight>
+            </wp14:sizeRelV>
+          </wp:anchor>
+        </w:drawing>
+      </w:r>
+    </w:p>
+    <w:p>
+      <w:pPr>
+        <w:rPr>
+          <w:color w:val="002060"/>
+          <w:lang w:val="sr-Latn-RS"/>
+        </w:rPr>
+      </w:pPr>
+    </w:p>
+    <w:p>
+      <w:pPr>
+        <w:rPr>
+          <w:color w:val="002060"/>
+          <w:lang w:val="sr-Latn-RS"/>
+        </w:rPr>
+      </w:pPr>
+    </w:p>
+    <w:p>
+      <w:pPr>
+        <w:rPr>
+          <w:color w:val="002060"/>
+          <w:lang w:val="sr-Latn-RS"/>
+        </w:rPr>
+      </w:pPr>
+    </w:p>
+    <w:p>
+      <w:pPr>
+        <w:rPr>
+          <w:color w:val="002060"/>
+          <w:lang w:val="sr-Latn-RS"/>
+        </w:rPr>
+      </w:pPr>
+    </w:p>
+    <w:p>
+      <w:pPr>
+        <w:rPr>
+          <w:color w:val="002060"/>
+          <w:lang w:val="sr-Latn-RS"/>
+        </w:rPr>
+      </w:pPr>
+    </w:p>
+    <w:p>
+      <w:pPr>
+        <w:rPr>
+          <w:color w:val="002060"/>
+          <w:lang w:val="sr-Latn-RS"/>
+        </w:rPr>
+      </w:pPr>
+    </w:p>
+    <w:p>
+      <w:pPr>
+        <w:rPr>
+          <w:color w:val="002060"/>
+          <w:lang w:val="sr-Latn-RS"/>
+        </w:rPr>
+      </w:pPr>
+    </w:p>
+    <w:p>
+      <w:pPr>
+        <w:rPr>
+          <w:color w:val="002060"/>
+          <w:lang w:val="sr-Latn-RS"/>
+        </w:rPr>
+      </w:pPr>
+    </w:p>
+    <w:p>
+      <w:pPr>
+        <w:rPr>
+          <w:color w:val="002060"/>
+          <w:lang w:val="sr-Latn-RS"/>
+        </w:rPr>
+      </w:pPr>
+    </w:p>
+    <w:p>
+      <w:pPr>
+        <w:rPr>
+          <w:color w:val="002060"/>
+          <w:lang w:val="sr-Latn-RS"/>
+        </w:rPr>
+      </w:pPr>
+    </w:p>
+    <w:p>
+      <w:pPr>
+        <w:rPr>
+          <w:color w:val="002060"/>
+          <w:lang w:val="sr-Latn-RS"/>
+        </w:rPr>
+      </w:pPr>
+    </w:p>
+    <w:p>
+      <w:pPr>
+        <w:rPr>
+          <w:color w:val="002060"/>
+          <w:lang w:val="sr-Latn-RS"/>
+        </w:rPr>
+      </w:pPr>
+    </w:p>
+    <w:p>
+      <w:pPr>
+        <w:rPr>
+          <w:color w:val="002060"/>
+          <w:lang w:val="sr-Latn-RS"/>
+        </w:rPr>
+      </w:pPr>
+    </w:p>
+    <w:p>
+      <w:pPr>
+        <w:ind w:firstLine="360"/>
+        <w:rPr>
+          <w:color w:val="002060"/>
+          <w:lang w:val="sr-Latn-RS"/>
+        </w:rPr>
+      </w:pPr>
+      <w:r>
+        <w:rPr>
+          <w:color w:val="002060"/>
+          <w:lang w:val="sr-Latn-RS"/>
+        </w:rPr>
+        <w:t xml:space="preserve">Naredni korak jeste odabir fotografije koja će biti prikazana kao naslovna fotografija. Nakon toga, birate lokaciju. Možete da se pozicionirate na mapi ili da </w:t>
+      </w:r>
+      <w:r>
+        <w:rPr>
+          <w:color w:val="002060"/>
+          <w:lang w:val="sr-Latn-RS"/>
+        </w:rPr>
+        <w:t xml:space="preserve">izvršite pretragu na osnovu unetog teksta. </w:t>
+      </w:r>
+    </w:p>
+    <w:p>
+      <w:pPr>
+        <w:ind w:firstLine="360"/>
+        <w:rPr>
+          <w:color w:val="002060"/>
+          <w:lang w:val="sr-Latn-RS"/>
+        </w:rPr>
+      </w:pPr>
+    </w:p>
+    <w:p>
+      <w:pPr>
+        <w:rPr>
+          <w:color w:val="002060"/>
+          <w:lang w:val="sr-Latn-RS"/>
+        </w:rPr>
+      </w:pPr>
+      <w:r>
+        <w:rPr>
+          <w:color w:val="002060"/>
+          <w:lang w:val="sr-Latn-RS"/>
+        </w:rPr>
+        <w:br w:type="page"/>
+      </w:r>
+    </w:p>
+    <w:p>
+      <w:pPr>
+        <w:rPr>
+          <w:color w:val="002060"/>
+          <w:lang w:val="sr-Latn-RS"/>
+        </w:rPr>
+      </w:pPr>
+      <w:r>
+        <w:rPr>
+          <w:noProof/>
+        </w:rPr>
         <w:lastRenderedPageBreak/>
-        <w:t>Odaberite slike koje želite da objavite</w:t>
-      </w:r>
-    </w:p>
-    <w:p>
-      <w:pPr>
-        <w:pStyle w:val="ListParagraph"/>
-        <w:numPr>
-          <w:ilvl w:val="0"/>
-          <w:numId w:val="3"/>
-        </w:numPr>
+        <w:drawing>
+          <wp:anchor distT="0" distB="0" distL="114300" distR="114300" simplePos="0" relativeHeight="251686912" behindDoc="0" locked="0" layoutInCell="1" allowOverlap="1" wp14:anchorId="382A24BB" wp14:editId="68F62B96">
+            <wp:simplePos x="0" y="0"/>
+            <wp:positionH relativeFrom="column">
+              <wp:posOffset>4653712</wp:posOffset>
+            </wp:positionH>
+            <wp:positionV relativeFrom="paragraph">
+              <wp:posOffset>0</wp:posOffset>
+            </wp:positionV>
+            <wp:extent cx="1616710" cy="3599815"/>
+            <wp:effectExtent l="0" t="0" r="2540" b="635"/>
+            <wp:wrapSquare wrapText="bothSides"/>
+            <wp:docPr id="26" name="Picture 26" descr="Image"/>
+            <wp:cNvGraphicFramePr>
+              <a:graphicFrameLocks xmlns:a="http://schemas.openxmlformats.org/drawingml/2006/main" noChangeAspect="1"/>
+            </wp:cNvGraphicFramePr>
+            <a:graphic xmlns:a="http://schemas.openxmlformats.org/drawingml/2006/main">
+              <a:graphicData uri="http://schemas.openxmlformats.org/drawingml/2006/picture">
+                <pic:pic xmlns:pic="http://schemas.openxmlformats.org/drawingml/2006/picture">
+                  <pic:nvPicPr>
+                    <pic:cNvPr id="0" name="Picture 11" descr="Image"/>
+                    <pic:cNvPicPr>
+                      <a:picLocks noChangeAspect="1" noChangeArrowheads="1"/>
+                    </pic:cNvPicPr>
+                  </pic:nvPicPr>
+                  <pic:blipFill>
+                    <a:blip r:embed="rId28">
+                      <a:extLst>
+                        <a:ext uri="{28A0092B-C50C-407E-A947-70E740481C1C}">
+                          <a14:useLocalDpi xmlns:a14="http://schemas.microsoft.com/office/drawing/2010/main" val="0"/>
+                        </a:ext>
+                      </a:extLst>
+                    </a:blip>
+                    <a:srcRect/>
+                    <a:stretch>
+                      <a:fillRect/>
+                    </a:stretch>
+                  </pic:blipFill>
+                  <pic:spPr bwMode="auto">
+                    <a:xfrm>
+                      <a:off x="0" y="0"/>
+                      <a:ext cx="1616710" cy="3599815"/>
+                    </a:xfrm>
+                    <a:prstGeom prst="rect">
+                      <a:avLst/>
+                    </a:prstGeom>
+                    <a:noFill/>
+                    <a:ln>
+                      <a:noFill/>
+                    </a:ln>
+                  </pic:spPr>
+                </pic:pic>
+              </a:graphicData>
+            </a:graphic>
+            <wp14:sizeRelH relativeFrom="margin">
+              <wp14:pctWidth>0</wp14:pctWidth>
+            </wp14:sizeRelH>
+            <wp14:sizeRelV relativeFrom="margin">
+              <wp14:pctHeight>0</wp14:pctHeight>
+            </wp14:sizeRelV>
+          </wp:anchor>
+        </w:drawing>
+      </w:r>
+      <w:r>
+        <w:rPr>
+          <w:noProof/>
+        </w:rPr>
+        <w:drawing>
+          <wp:anchor distT="0" distB="0" distL="114300" distR="114300" simplePos="0" relativeHeight="251685888" behindDoc="0" locked="0" layoutInCell="1" allowOverlap="1" wp14:anchorId="16043036" wp14:editId="25D34D76">
+            <wp:simplePos x="0" y="0"/>
+            <wp:positionH relativeFrom="column">
+              <wp:posOffset>2981122</wp:posOffset>
+            </wp:positionH>
+            <wp:positionV relativeFrom="paragraph">
+              <wp:posOffset>0</wp:posOffset>
+            </wp:positionV>
+            <wp:extent cx="1616710" cy="3599815"/>
+            <wp:effectExtent l="0" t="0" r="2540" b="635"/>
+            <wp:wrapSquare wrapText="bothSides"/>
+            <wp:docPr id="25" name="Picture 25" descr="Image"/>
+            <wp:cNvGraphicFramePr>
+              <a:graphicFrameLocks xmlns:a="http://schemas.openxmlformats.org/drawingml/2006/main" noChangeAspect="1"/>
+            </wp:cNvGraphicFramePr>
+            <a:graphic xmlns:a="http://schemas.openxmlformats.org/drawingml/2006/main">
+              <a:graphicData uri="http://schemas.openxmlformats.org/drawingml/2006/picture">
+                <pic:pic xmlns:pic="http://schemas.openxmlformats.org/drawingml/2006/picture">
+                  <pic:nvPicPr>
+                    <pic:cNvPr id="0" name="Picture 9" descr="Image"/>
+                    <pic:cNvPicPr>
+                      <a:picLocks noChangeAspect="1" noChangeArrowheads="1"/>
+                    </pic:cNvPicPr>
+                  </pic:nvPicPr>
+                  <pic:blipFill>
+                    <a:blip r:embed="rId29">
+                      <a:extLst>
+                        <a:ext uri="{28A0092B-C50C-407E-A947-70E740481C1C}">
+                          <a14:useLocalDpi xmlns:a14="http://schemas.microsoft.com/office/drawing/2010/main" val="0"/>
+                        </a:ext>
+                      </a:extLst>
+                    </a:blip>
+                    <a:srcRect/>
+                    <a:stretch>
+                      <a:fillRect/>
+                    </a:stretch>
+                  </pic:blipFill>
+                  <pic:spPr bwMode="auto">
+                    <a:xfrm>
+                      <a:off x="0" y="0"/>
+                      <a:ext cx="1616710" cy="3599815"/>
+                    </a:xfrm>
+                    <a:prstGeom prst="rect">
+                      <a:avLst/>
+                    </a:prstGeom>
+                    <a:noFill/>
+                    <a:ln>
+                      <a:noFill/>
+                    </a:ln>
+                  </pic:spPr>
+                </pic:pic>
+              </a:graphicData>
+            </a:graphic>
+          </wp:anchor>
+        </w:drawing>
+      </w:r>
+      <w:r>
+        <w:rPr>
+          <w:noProof/>
+        </w:rPr>
+        <w:drawing>
+          <wp:anchor distT="0" distB="0" distL="114300" distR="114300" simplePos="0" relativeHeight="251684864" behindDoc="0" locked="0" layoutInCell="1" allowOverlap="1" wp14:anchorId="5597E1D2" wp14:editId="7EF97A97">
+            <wp:simplePos x="0" y="0"/>
+            <wp:positionH relativeFrom="column">
+              <wp:posOffset>1310437</wp:posOffset>
+            </wp:positionH>
+            <wp:positionV relativeFrom="paragraph">
+              <wp:posOffset>0</wp:posOffset>
+            </wp:positionV>
+            <wp:extent cx="1616710" cy="3599815"/>
+            <wp:effectExtent l="0" t="0" r="2540" b="635"/>
+            <wp:wrapSquare wrapText="bothSides"/>
+            <wp:docPr id="24" name="Picture 24" descr="Image"/>
+            <wp:cNvGraphicFramePr>
+              <a:graphicFrameLocks xmlns:a="http://schemas.openxmlformats.org/drawingml/2006/main" noChangeAspect="1"/>
+            </wp:cNvGraphicFramePr>
+            <a:graphic xmlns:a="http://schemas.openxmlformats.org/drawingml/2006/main">
+              <a:graphicData uri="http://schemas.openxmlformats.org/drawingml/2006/picture">
+                <pic:pic xmlns:pic="http://schemas.openxmlformats.org/drawingml/2006/picture">
+                  <pic:nvPicPr>
+                    <pic:cNvPr id="0" name="Picture 7" descr="Image"/>
+                    <pic:cNvPicPr>
+                      <a:picLocks noChangeAspect="1" noChangeArrowheads="1"/>
+                    </pic:cNvPicPr>
+                  </pic:nvPicPr>
+                  <pic:blipFill>
+                    <a:blip r:embed="rId30">
+                      <a:extLst>
+                        <a:ext uri="{28A0092B-C50C-407E-A947-70E740481C1C}">
+                          <a14:useLocalDpi xmlns:a14="http://schemas.microsoft.com/office/drawing/2010/main" val="0"/>
+                        </a:ext>
+                      </a:extLst>
+                    </a:blip>
+                    <a:srcRect/>
+                    <a:stretch>
+                      <a:fillRect/>
+                    </a:stretch>
+                  </pic:blipFill>
+                  <pic:spPr bwMode="auto">
+                    <a:xfrm>
+                      <a:off x="0" y="0"/>
+                      <a:ext cx="1616710" cy="3599815"/>
+                    </a:xfrm>
+                    <a:prstGeom prst="rect">
+                      <a:avLst/>
+                    </a:prstGeom>
+                    <a:noFill/>
+                    <a:ln>
+                      <a:noFill/>
+                    </a:ln>
+                  </pic:spPr>
+                </pic:pic>
+              </a:graphicData>
+            </a:graphic>
+            <wp14:sizeRelH relativeFrom="page">
+              <wp14:pctWidth>0</wp14:pctWidth>
+            </wp14:sizeRelH>
+            <wp14:sizeRelV relativeFrom="page">
+              <wp14:pctHeight>0</wp14:pctHeight>
+            </wp14:sizeRelV>
+          </wp:anchor>
+        </w:drawing>
+      </w:r>
+      <w:r>
+        <w:rPr>
+          <w:noProof/>
+        </w:rPr>
+        <w:drawing>
+          <wp:anchor distT="0" distB="0" distL="114300" distR="114300" simplePos="0" relativeHeight="251683840" behindDoc="0" locked="0" layoutInCell="1" allowOverlap="1" wp14:anchorId="2F169653" wp14:editId="1FAB6ADC">
+            <wp:simplePos x="0" y="0"/>
+            <wp:positionH relativeFrom="column">
+              <wp:posOffset>-369800</wp:posOffset>
+            </wp:positionH>
+            <wp:positionV relativeFrom="paragraph">
+              <wp:posOffset>0</wp:posOffset>
+            </wp:positionV>
+            <wp:extent cx="1619885" cy="3599815"/>
+            <wp:effectExtent l="0" t="0" r="0" b="635"/>
+            <wp:wrapSquare wrapText="bothSides"/>
+            <wp:docPr id="23" name="Picture 23" descr="Image"/>
+            <wp:cNvGraphicFramePr>
+              <a:graphicFrameLocks xmlns:a="http://schemas.openxmlformats.org/drawingml/2006/main" noChangeAspect="1"/>
+            </wp:cNvGraphicFramePr>
+            <a:graphic xmlns:a="http://schemas.openxmlformats.org/drawingml/2006/main">
+              <a:graphicData uri="http://schemas.openxmlformats.org/drawingml/2006/picture">
+                <pic:pic xmlns:pic="http://schemas.openxmlformats.org/drawingml/2006/picture">
+                  <pic:nvPicPr>
+                    <pic:cNvPr id="0" name="Picture 5" descr="Image"/>
+                    <pic:cNvPicPr>
+                      <a:picLocks noChangeAspect="1" noChangeArrowheads="1"/>
+                    </pic:cNvPicPr>
+                  </pic:nvPicPr>
+                  <pic:blipFill>
+                    <a:blip r:embed="rId31">
+                      <a:extLst>
+                        <a:ext uri="{28A0092B-C50C-407E-A947-70E740481C1C}">
+                          <a14:useLocalDpi xmlns:a14="http://schemas.microsoft.com/office/drawing/2010/main" val="0"/>
+                        </a:ext>
+                      </a:extLst>
+                    </a:blip>
+                    <a:srcRect/>
+                    <a:stretch>
+                      <a:fillRect/>
+                    </a:stretch>
+                  </pic:blipFill>
+                  <pic:spPr bwMode="auto">
+                    <a:xfrm>
+                      <a:off x="0" y="0"/>
+                      <a:ext cx="1619885" cy="3599815"/>
+                    </a:xfrm>
+                    <a:prstGeom prst="rect">
+                      <a:avLst/>
+                    </a:prstGeom>
+                    <a:noFill/>
+                    <a:ln>
+                      <a:noFill/>
+                    </a:ln>
+                  </pic:spPr>
+                </pic:pic>
+              </a:graphicData>
+            </a:graphic>
+            <wp14:sizeRelH relativeFrom="page">
+              <wp14:pctWidth>0</wp14:pctWidth>
+            </wp14:sizeRelH>
+            <wp14:sizeRelV relativeFrom="page">
+              <wp14:pctHeight>0</wp14:pctHeight>
+            </wp14:sizeRelV>
+          </wp:anchor>
+        </w:drawing>
+      </w:r>
+    </w:p>
+    <w:p>
+      <w:pPr>
         <w:rPr>
           <w:color w:val="002060"/>
           <w:lang w:val="sr-Latn-RS"/>
@@ -9936,48 +10684,16 @@
           <w:color w:val="002060"/>
           <w:lang w:val="sr-Latn-RS"/>
         </w:rPr>
-        <w:t>Odaberite naslovnu fotografiju od odabranih koja će se prikazati kao glavna slika u okviru stranice za pregled objava i na Vašem profilu</w:t>
-      </w:r>
-    </w:p>
-    <w:p>
-      <w:pPr>
-        <w:pStyle w:val="ListParagraph"/>
-        <w:numPr>
-          <w:ilvl w:val="0"/>
-          <w:numId w:val="3"/>
-        </w:numPr>
+        <w:t xml:space="preserve">Poslednji korak jeste unos opisa i tagova na osnovu kojih drugi korisnici mogu da vide Vaš post ukoliko ukucaju neki od tagova koje ste uneli. Bilo bi jako lepo kad biste za opis uneli tekst informativnog karaktera kako biste edukovali druge čitaoce o izabranoj lokaciji. </w:t>
+      </w:r>
+    </w:p>
+    <w:p>
+      <w:pPr>
         <w:rPr>
           <w:color w:val="002060"/>
           <w:lang w:val="sr-Latn-RS"/>
         </w:rPr>
       </w:pPr>
-      <w:r>
-        <w:rPr>
-          <w:color w:val="002060"/>
-          <w:lang w:val="sr-Latn-RS"/>
-        </w:rPr>
-        <w:t>Odaberite lokaciju</w:t>
-      </w:r>
-    </w:p>
-    <w:p>
-      <w:pPr>
-        <w:pStyle w:val="ListParagraph"/>
-        <w:numPr>
-          <w:ilvl w:val="0"/>
-          <w:numId w:val="3"/>
-        </w:numPr>
-        <w:rPr>
-          <w:color w:val="002060"/>
-          <w:lang w:val="sr-Latn-RS"/>
-        </w:rPr>
-      </w:pPr>
-      <w:r>
-        <w:rPr>
-          <w:color w:val="002060"/>
-          <w:lang w:val="sr-Latn-RS"/>
-        </w:rPr>
-        <w:t>Unesite opis slike i tagove. Dajte konkretan opis Vaših slika kako biste informisali druge korisnike o znamenitostima sa odabrane lokacije (destinacije) i unesite tagove putem kojih će drugi korisnici lakše doći do Vaše objave.</w:t>
-      </w:r>
     </w:p>
     <w:p>
       <w:pPr>
@@ -10051,7 +10767,7 @@
           <w:lang w:val="sr-Latn-RS"/>
         </w:rPr>
       </w:pPr>
-      <w:bookmarkStart w:id="6" w:name="_Toc121782826"/>
+      <w:bookmarkStart w:id="6" w:name="_Toc121784670"/>
       <w:r>
         <w:rPr>
           <w:color w:val="002060"/>
@@ -10133,29 +10849,14 @@
     </w:p>
     <w:p>
       <w:pPr>
-        <w:ind w:firstLine="360"/>
-        <w:rPr>
-          <w:color w:val="002060"/>
-          <w:lang w:val="sr-Latn-RS"/>
-        </w:rPr>
-      </w:pPr>
-    </w:p>
-    <w:p>
-      <w:pPr>
-        <w:rPr>
-          <w:color w:val="002060"/>
-        </w:rPr>
-      </w:pPr>
-      <w:r>
-        <w:rPr>
-          <w:color w:val="002060"/>
-        </w:rPr>
-        <w:t>s</w:t>
-      </w:r>
+        <w:rPr>
+          <w:color w:val="002060"/>
+        </w:rPr>
+      </w:pPr>
     </w:p>
     <w:sectPr>
-      <w:headerReference w:type="default" r:id="rId25"/>
-      <w:footerReference w:type="default" r:id="rId26"/>
+      <w:headerReference w:type="default" r:id="rId32"/>
+      <w:footerReference w:type="default" r:id="rId33"/>
       <w:pgSz w:w="12240" w:h="15840"/>
       <w:pgMar w:top="1417" w:right="1417" w:bottom="1417" w:left="1417" w:header="709" w:footer="567" w:gutter="0"/>
       <w:cols w:space="708"/>

</xml_diff>